<commit_message>
Tilføjet template for installationsvejledning
</commit_message>
<xml_diff>
--- a/doc/Guide til Udviklere.docx
+++ b/doc/Guide til Udviklere.docx
@@ -863,7 +863,6 @@
           <w:lang w:val="en-US" w:eastAsia="ja-JP"/>
         </w:rPr>
       </w:pPr>
-      <w:bookmarkStart w:id="1" w:name="_GoBack"/>
       <w:r>
         <w:rPr>
           <w:noProof/>
@@ -928,7 +927,6 @@
         <w:fldChar w:fldCharType="end"/>
       </w:r>
     </w:p>
-    <w:bookmarkEnd w:id="1"/>
     <w:p>
       <w:pPr>
         <w:pStyle w:val="Indholdsfortegnelse3"/>
@@ -1966,51 +1964,51 @@
       <w:pPr>
         <w:pStyle w:val="Overskrift1"/>
       </w:pPr>
-      <w:bookmarkStart w:id="2" w:name="_Toc218842348"/>
+      <w:bookmarkStart w:id="1" w:name="_Toc218842348"/>
       <w:bookmarkEnd w:id="0"/>
       <w:r>
         <w:lastRenderedPageBreak/>
         <w:t>Formål</w:t>
       </w:r>
+      <w:bookmarkEnd w:id="1"/>
+    </w:p>
+    <w:p>
+      <w:pPr>
+        <w:jc w:val="left"/>
+      </w:pPr>
+      <w:r>
+        <w:t>Dette</w:t>
+      </w:r>
+      <w:r>
+        <w:t xml:space="preserve"> dokument er en guide til nye udviklere af </w:t>
+      </w:r>
+      <w:r>
+        <w:t>LPR Databehandleren</w:t>
+      </w:r>
+      <w:r>
+        <w:t xml:space="preserve">. Guiden gennemgår på overordnet plan de aktiviteter, der er nødvendige for at kunne videreudvikle </w:t>
+      </w:r>
+      <w:r>
+        <w:t>på servicen</w:t>
+      </w:r>
+      <w:r>
+        <w:t>.</w:t>
+      </w:r>
+    </w:p>
+    <w:p>
+      <w:pPr>
+        <w:pStyle w:val="Overskrift2"/>
+      </w:pPr>
+      <w:bookmarkStart w:id="2" w:name="_Toc310537038"/>
+      <w:bookmarkStart w:id="3" w:name="_Toc218842349"/>
+      <w:r>
+        <w:t>Dokumentets</w:t>
+      </w:r>
+      <w:r>
+        <w:t xml:space="preserve"> opbygning</w:t>
+      </w:r>
       <w:bookmarkEnd w:id="2"/>
-    </w:p>
-    <w:p>
-      <w:pPr>
-        <w:jc w:val="left"/>
-      </w:pPr>
-      <w:r>
-        <w:t>Dette</w:t>
-      </w:r>
-      <w:r>
-        <w:t xml:space="preserve"> dokument er en guide til nye udviklere af </w:t>
-      </w:r>
-      <w:r>
-        <w:t>LPR Databehandleren</w:t>
-      </w:r>
-      <w:r>
-        <w:t xml:space="preserve">. Guiden gennemgår på overordnet plan de aktiviteter, der er nødvendige for at kunne videreudvikle </w:t>
-      </w:r>
-      <w:r>
-        <w:t>på servicen</w:t>
-      </w:r>
-      <w:r>
-        <w:t>.</w:t>
-      </w:r>
-    </w:p>
-    <w:p>
-      <w:pPr>
-        <w:pStyle w:val="Overskrift2"/>
-      </w:pPr>
-      <w:bookmarkStart w:id="3" w:name="_Toc310537038"/>
-      <w:bookmarkStart w:id="4" w:name="_Toc218842349"/>
-      <w:r>
-        <w:t>Dokumentets</w:t>
-      </w:r>
-      <w:r>
-        <w:t xml:space="preserve"> opbygning</w:t>
-      </w:r>
       <w:bookmarkEnd w:id="3"/>
-      <w:bookmarkEnd w:id="4"/>
     </w:p>
     <w:p>
       <w:pPr>
@@ -2090,39 +2088,39 @@
       <w:pPr>
         <w:pStyle w:val="Overskrift1"/>
       </w:pPr>
-      <w:bookmarkStart w:id="5" w:name="_Toc263424147"/>
-      <w:bookmarkStart w:id="6" w:name="_Toc218842350"/>
+      <w:bookmarkStart w:id="4" w:name="_Toc263424147"/>
+      <w:bookmarkStart w:id="5" w:name="_Toc218842350"/>
       <w:r>
         <w:lastRenderedPageBreak/>
         <w:t>System design</w:t>
       </w:r>
+      <w:bookmarkEnd w:id="5"/>
+    </w:p>
+    <w:p>
+      <w:pPr>
+        <w:rPr>
+          <w:color w:val="FF0000"/>
+        </w:rPr>
+      </w:pPr>
+      <w:r>
+        <w:rPr>
+          <w:color w:val="FF0000"/>
+        </w:rPr>
+        <w:t>&lt;Kort beskrivelse af komponenten, og hvilke klasser man bør kigge i til en start&gt;</w:t>
+      </w:r>
+    </w:p>
+    <w:p>
+      <w:pPr>
+        <w:pStyle w:val="Overskrift2"/>
+      </w:pPr>
+      <w:bookmarkStart w:id="6" w:name="_Toc218842351"/>
+      <w:r>
+        <w:t>Properties</w:t>
+      </w:r>
       <w:bookmarkEnd w:id="6"/>
     </w:p>
     <w:p>
       <w:pPr>
-        <w:rPr>
-          <w:color w:val="FF0000"/>
-        </w:rPr>
-      </w:pPr>
-      <w:r>
-        <w:rPr>
-          <w:color w:val="FF0000"/>
-        </w:rPr>
-        <w:t>&lt;Kort beskrivelse af komponenten, og hvilke klasser man bør kigge i til en start&gt;</w:t>
-      </w:r>
-    </w:p>
-    <w:p>
-      <w:pPr>
-        <w:pStyle w:val="Overskrift2"/>
-      </w:pPr>
-      <w:bookmarkStart w:id="7" w:name="_Toc218842351"/>
-      <w:r>
-        <w:t>Properties</w:t>
-      </w:r>
-      <w:bookmarkEnd w:id="7"/>
-    </w:p>
-    <w:p>
-      <w:pPr>
         <w:jc w:val="left"/>
       </w:pPr>
       <w:r>
@@ -2210,12 +2208,12 @@
       <w:pPr>
         <w:pStyle w:val="Overskrift1"/>
       </w:pPr>
-      <w:bookmarkStart w:id="8" w:name="_Toc218842352"/>
+      <w:bookmarkStart w:id="7" w:name="_Toc218842352"/>
       <w:r>
         <w:lastRenderedPageBreak/>
         <w:t>Opsætning af udviklingsmiljø</w:t>
       </w:r>
-      <w:bookmarkEnd w:id="8"/>
+      <w:bookmarkEnd w:id="7"/>
     </w:p>
     <w:p>
       <w:pPr>
@@ -2328,103 +2326,103 @@
       <w:pPr>
         <w:pStyle w:val="Overskrift2"/>
       </w:pPr>
-      <w:bookmarkStart w:id="9" w:name="_Toc218842353"/>
+      <w:bookmarkStart w:id="8" w:name="_Toc218842353"/>
       <w:r>
         <w:t>Kildekode</w:t>
       </w:r>
+      <w:bookmarkEnd w:id="8"/>
+    </w:p>
+    <w:p>
+      <w:r>
+        <w:t xml:space="preserve">Kildekoden er placeret i </w:t>
+      </w:r>
+      <w:r>
+        <w:t xml:space="preserve">et </w:t>
+      </w:r>
+      <w:proofErr w:type="spellStart"/>
+      <w:r>
+        <w:t>github-repositorie</w:t>
+      </w:r>
+      <w:proofErr w:type="spellEnd"/>
+      <w:r>
+        <w:t xml:space="preserve"> og kan </w:t>
+      </w:r>
+      <w:proofErr w:type="spellStart"/>
+      <w:r>
+        <w:t>checkes</w:t>
+      </w:r>
+      <w:proofErr w:type="spellEnd"/>
+      <w:r>
+        <w:t xml:space="preserve"> ud på følgende måde:</w:t>
+      </w:r>
+    </w:p>
+    <w:p/>
+    <w:p>
+      <w:pPr>
+        <w:rPr>
+          <w:rFonts w:ascii="Courier New" w:hAnsi="Courier New" w:cs="Courier New"/>
+        </w:rPr>
+      </w:pPr>
+      <w:proofErr w:type="spellStart"/>
+      <w:r>
+        <w:rPr>
+          <w:rFonts w:ascii="Courier New" w:hAnsi="Courier New" w:cs="Courier New"/>
+        </w:rPr>
+        <w:t>git</w:t>
+      </w:r>
+      <w:proofErr w:type="spellEnd"/>
+      <w:r>
+        <w:rPr>
+          <w:rFonts w:ascii="Courier New" w:hAnsi="Courier New" w:cs="Courier New"/>
+        </w:rPr>
+        <w:t xml:space="preserve"> </w:t>
+      </w:r>
+      <w:proofErr w:type="spellStart"/>
+      <w:r>
+        <w:rPr>
+          <w:rFonts w:ascii="Courier New" w:hAnsi="Courier New" w:cs="Courier New"/>
+        </w:rPr>
+        <w:t>clone</w:t>
+      </w:r>
+      <w:proofErr w:type="spellEnd"/>
+      <w:r>
+        <w:rPr>
+          <w:rFonts w:ascii="Courier New" w:hAnsi="Courier New" w:cs="Courier New"/>
+        </w:rPr>
+        <w:t xml:space="preserve"> </w:t>
+      </w:r>
+      <w:proofErr w:type="spellStart"/>
+      <w:r>
+        <w:rPr>
+          <w:rFonts w:ascii="Courier New" w:hAnsi="Courier New" w:cs="Courier New"/>
+        </w:rPr>
+        <w:t>git@github.com:trifork</w:t>
+      </w:r>
+      <w:proofErr w:type="spellEnd"/>
+      <w:r>
+        <w:rPr>
+          <w:rFonts w:ascii="Courier New" w:hAnsi="Courier New" w:cs="Courier New"/>
+        </w:rPr>
+        <w:t>/HAIBA-</w:t>
+      </w:r>
+      <w:proofErr w:type="spellStart"/>
+      <w:r>
+        <w:rPr>
+          <w:rFonts w:ascii="Courier New" w:hAnsi="Courier New" w:cs="Courier New"/>
+        </w:rPr>
+        <w:t>LPRimporter.git</w:t>
+      </w:r>
+      <w:proofErr w:type="spellEnd"/>
+    </w:p>
+    <w:p>
+      <w:pPr>
+        <w:pStyle w:val="Overskrift2"/>
+      </w:pPr>
+      <w:bookmarkStart w:id="9" w:name="_Toc218842354"/>
+      <w:r>
+        <w:t>Byggemiljø</w:t>
+      </w:r>
       <w:bookmarkEnd w:id="9"/>
-    </w:p>
-    <w:p>
-      <w:r>
-        <w:t xml:space="preserve">Kildekoden er placeret i </w:t>
-      </w:r>
-      <w:r>
-        <w:t xml:space="preserve">et </w:t>
-      </w:r>
-      <w:proofErr w:type="spellStart"/>
-      <w:r>
-        <w:t>github-repositorie</w:t>
-      </w:r>
-      <w:proofErr w:type="spellEnd"/>
-      <w:r>
-        <w:t xml:space="preserve"> og kan </w:t>
-      </w:r>
-      <w:proofErr w:type="spellStart"/>
-      <w:r>
-        <w:t>checkes</w:t>
-      </w:r>
-      <w:proofErr w:type="spellEnd"/>
-      <w:r>
-        <w:t xml:space="preserve"> ud på følgende måde:</w:t>
-      </w:r>
-    </w:p>
-    <w:p/>
-    <w:p>
-      <w:pPr>
-        <w:rPr>
-          <w:rFonts w:ascii="Courier New" w:hAnsi="Courier New" w:cs="Courier New"/>
-        </w:rPr>
-      </w:pPr>
-      <w:proofErr w:type="spellStart"/>
-      <w:r>
-        <w:rPr>
-          <w:rFonts w:ascii="Courier New" w:hAnsi="Courier New" w:cs="Courier New"/>
-        </w:rPr>
-        <w:t>git</w:t>
-      </w:r>
-      <w:proofErr w:type="spellEnd"/>
-      <w:r>
-        <w:rPr>
-          <w:rFonts w:ascii="Courier New" w:hAnsi="Courier New" w:cs="Courier New"/>
-        </w:rPr>
-        <w:t xml:space="preserve"> </w:t>
-      </w:r>
-      <w:proofErr w:type="spellStart"/>
-      <w:r>
-        <w:rPr>
-          <w:rFonts w:ascii="Courier New" w:hAnsi="Courier New" w:cs="Courier New"/>
-        </w:rPr>
-        <w:t>clone</w:t>
-      </w:r>
-      <w:proofErr w:type="spellEnd"/>
-      <w:r>
-        <w:rPr>
-          <w:rFonts w:ascii="Courier New" w:hAnsi="Courier New" w:cs="Courier New"/>
-        </w:rPr>
-        <w:t xml:space="preserve"> </w:t>
-      </w:r>
-      <w:proofErr w:type="spellStart"/>
-      <w:r>
-        <w:rPr>
-          <w:rFonts w:ascii="Courier New" w:hAnsi="Courier New" w:cs="Courier New"/>
-        </w:rPr>
-        <w:t>git@github.com:trifork</w:t>
-      </w:r>
-      <w:proofErr w:type="spellEnd"/>
-      <w:r>
-        <w:rPr>
-          <w:rFonts w:ascii="Courier New" w:hAnsi="Courier New" w:cs="Courier New"/>
-        </w:rPr>
-        <w:t>/HAIBA-</w:t>
-      </w:r>
-      <w:proofErr w:type="spellStart"/>
-      <w:r>
-        <w:rPr>
-          <w:rFonts w:ascii="Courier New" w:hAnsi="Courier New" w:cs="Courier New"/>
-        </w:rPr>
-        <w:t>LPRimporter.git</w:t>
-      </w:r>
-      <w:proofErr w:type="spellEnd"/>
-    </w:p>
-    <w:p>
-      <w:pPr>
-        <w:pStyle w:val="Overskrift2"/>
-      </w:pPr>
-      <w:bookmarkStart w:id="10" w:name="_Toc218842354"/>
-      <w:r>
-        <w:t>Byggemiljø</w:t>
-      </w:r>
-      <w:bookmarkEnd w:id="10"/>
     </w:p>
     <w:p>
       <w:pPr>
@@ -2521,218 +2519,218 @@
           <w:color w:val="auto"/>
         </w:rPr>
       </w:pPr>
-      <w:bookmarkStart w:id="11" w:name="_Toc218842355"/>
+      <w:bookmarkStart w:id="10" w:name="_Toc218842355"/>
       <w:proofErr w:type="spellStart"/>
       <w:r>
         <w:t>Dependencies</w:t>
+      </w:r>
+      <w:bookmarkEnd w:id="10"/>
+      <w:proofErr w:type="spellEnd"/>
+    </w:p>
+    <w:p>
+      <w:pPr>
+        <w:jc w:val="left"/>
+      </w:pPr>
+      <w:r>
+        <w:t xml:space="preserve">For at kunne hente NSI-specifikke </w:t>
+      </w:r>
+      <w:proofErr w:type="spellStart"/>
+      <w:r>
+        <w:t>dependencies</w:t>
+      </w:r>
+      <w:proofErr w:type="spellEnd"/>
+      <w:r>
+        <w:t xml:space="preserve"> (</w:t>
+      </w:r>
+      <w:r>
+        <w:t xml:space="preserve">bl.a. </w:t>
+      </w:r>
+      <w:proofErr w:type="spellStart"/>
+      <w:r>
+        <w:t>nsp-util</w:t>
+      </w:r>
+      <w:proofErr w:type="spellEnd"/>
+      <w:r>
+        <w:t xml:space="preserve">) i binær form i stedet for at skulle bygge </w:t>
+      </w:r>
+      <w:r>
+        <w:t xml:space="preserve">alle afhængigheder selv på det </w:t>
+      </w:r>
+      <w:r>
+        <w:t>lokal</w:t>
+      </w:r>
+      <w:r>
+        <w:t xml:space="preserve">e udviklingsmiljø </w:t>
+      </w:r>
+      <w:r>
+        <w:t xml:space="preserve">, indeholder </w:t>
+      </w:r>
+      <w:proofErr w:type="spellStart"/>
+      <w:r>
+        <w:t>pom</w:t>
+      </w:r>
+      <w:r>
+        <w:t>'en</w:t>
+      </w:r>
+      <w:proofErr w:type="spellEnd"/>
+      <w:r>
+        <w:t xml:space="preserve"> en reference til nexus.trifork.com, som er et </w:t>
+      </w:r>
+      <w:proofErr w:type="spellStart"/>
+      <w:r>
+        <w:t>artefaktrepository</w:t>
+      </w:r>
+      <w:proofErr w:type="spellEnd"/>
+      <w:r>
+        <w:t xml:space="preserve"> der er placeret hos Trifork. Binære </w:t>
+      </w:r>
+      <w:proofErr w:type="spellStart"/>
+      <w:r>
+        <w:t>releases</w:t>
+      </w:r>
+      <w:proofErr w:type="spellEnd"/>
+      <w:r>
+        <w:t xml:space="preserve"> af </w:t>
+      </w:r>
+      <w:r>
+        <w:t>LPR Databehandleren</w:t>
+      </w:r>
+      <w:r>
+        <w:t xml:space="preserve"> findes også i nexus.trifork.com.</w:t>
+      </w:r>
+    </w:p>
+    <w:p>
+      <w:pPr>
+        <w:jc w:val="left"/>
+      </w:pPr>
+    </w:p>
+    <w:p>
+      <w:pPr>
+        <w:jc w:val="left"/>
+      </w:pPr>
+      <w:proofErr w:type="spellStart"/>
+      <w:r>
+        <w:t>Repository’et</w:t>
+      </w:r>
+      <w:proofErr w:type="spellEnd"/>
+      <w:r>
+        <w:t xml:space="preserve"> bør</w:t>
+      </w:r>
+      <w:r>
+        <w:t>, når det er</w:t>
+      </w:r>
+      <w:r>
+        <w:t xml:space="preserve"> muligt</w:t>
+      </w:r>
+      <w:r>
+        <w:t>,</w:t>
+      </w:r>
+      <w:r>
+        <w:t xml:space="preserve"> udskiftes med et </w:t>
+      </w:r>
+      <w:proofErr w:type="spellStart"/>
+      <w:r>
+        <w:t>artefaktrepository</w:t>
+      </w:r>
+      <w:proofErr w:type="spellEnd"/>
+      <w:r>
+        <w:t xml:space="preserve"> der er </w:t>
+      </w:r>
+      <w:proofErr w:type="spellStart"/>
+      <w:r>
+        <w:t>driftet</w:t>
+      </w:r>
+      <w:proofErr w:type="spellEnd"/>
+      <w:r>
+        <w:t xml:space="preserve"> hos </w:t>
+      </w:r>
+      <w:r>
+        <w:t>NSI. Når et sådant er etableret</w:t>
+      </w:r>
+    </w:p>
+    <w:p>
+      <w:r>
+        <w:t>.</w:t>
+      </w:r>
+      <w:r>
+        <w:br w:type="page"/>
+      </w:r>
+    </w:p>
+    <w:p>
+      <w:pPr>
+        <w:pStyle w:val="Overskrift2"/>
+      </w:pPr>
+      <w:bookmarkStart w:id="11" w:name="_Toc218842356"/>
+      <w:r>
+        <w:lastRenderedPageBreak/>
+        <w:t xml:space="preserve">Database </w:t>
+      </w:r>
+      <w:proofErr w:type="spellStart"/>
+      <w:r>
+        <w:t>setup</w:t>
       </w:r>
       <w:bookmarkEnd w:id="11"/>
       <w:proofErr w:type="spellEnd"/>
     </w:p>
     <w:p>
       <w:pPr>
+        <w:pStyle w:val="Overskrift3"/>
+      </w:pPr>
+      <w:bookmarkStart w:id="12" w:name="_Toc218842357"/>
+      <w:r>
+        <w:t>Indlæggelsesdatabase</w:t>
+      </w:r>
+      <w:bookmarkEnd w:id="12"/>
+    </w:p>
+    <w:p>
+      <w:pPr>
+        <w:rPr>
+          <w:color w:val="FF0000"/>
+        </w:rPr>
+      </w:pPr>
+      <w:r>
+        <w:rPr>
+          <w:color w:val="FF0000"/>
+        </w:rPr>
+        <w:t>&lt;TODO&gt;</w:t>
+      </w:r>
+    </w:p>
+    <w:p>
+      <w:pPr>
+        <w:pStyle w:val="Overskrift3"/>
+      </w:pPr>
+      <w:bookmarkStart w:id="13" w:name="_Toc218842358"/>
+      <w:r>
+        <w:t>LPR d</w:t>
+      </w:r>
+      <w:r>
+        <w:t>atabase</w:t>
+      </w:r>
+      <w:bookmarkEnd w:id="13"/>
+    </w:p>
+    <w:p>
+      <w:pPr>
         <w:jc w:val="left"/>
-      </w:pPr>
-      <w:r>
-        <w:t xml:space="preserve">For at kunne hente NSI-specifikke </w:t>
-      </w:r>
-      <w:proofErr w:type="spellStart"/>
-      <w:r>
-        <w:t>dependencies</w:t>
-      </w:r>
-      <w:proofErr w:type="spellEnd"/>
-      <w:r>
-        <w:t xml:space="preserve"> (</w:t>
-      </w:r>
-      <w:r>
-        <w:t xml:space="preserve">bl.a. </w:t>
-      </w:r>
-      <w:proofErr w:type="spellStart"/>
-      <w:r>
-        <w:t>nsp-util</w:t>
-      </w:r>
-      <w:proofErr w:type="spellEnd"/>
-      <w:r>
-        <w:t xml:space="preserve">) i binær form i stedet for at skulle bygge </w:t>
-      </w:r>
-      <w:r>
-        <w:t xml:space="preserve">alle afhængigheder selv på det </w:t>
-      </w:r>
-      <w:r>
-        <w:t>lokal</w:t>
-      </w:r>
-      <w:r>
-        <w:t xml:space="preserve">e udviklingsmiljø </w:t>
-      </w:r>
-      <w:r>
-        <w:t xml:space="preserve">, indeholder </w:t>
-      </w:r>
-      <w:proofErr w:type="spellStart"/>
-      <w:r>
-        <w:t>pom</w:t>
-      </w:r>
-      <w:r>
-        <w:t>'en</w:t>
-      </w:r>
-      <w:proofErr w:type="spellEnd"/>
-      <w:r>
-        <w:t xml:space="preserve"> en reference til nexus.trifork.com, som er et </w:t>
-      </w:r>
-      <w:proofErr w:type="spellStart"/>
-      <w:r>
-        <w:t>artefaktrepository</w:t>
-      </w:r>
-      <w:proofErr w:type="spellEnd"/>
-      <w:r>
-        <w:t xml:space="preserve"> der er placeret hos Trifork. Binære </w:t>
-      </w:r>
-      <w:proofErr w:type="spellStart"/>
-      <w:r>
-        <w:t>releases</w:t>
-      </w:r>
-      <w:proofErr w:type="spellEnd"/>
-      <w:r>
-        <w:t xml:space="preserve"> af </w:t>
-      </w:r>
-      <w:r>
-        <w:t>LPR Databehandleren</w:t>
-      </w:r>
-      <w:r>
-        <w:t xml:space="preserve"> findes også i nexus.trifork.com.</w:t>
-      </w:r>
-    </w:p>
-    <w:p>
-      <w:pPr>
-        <w:jc w:val="left"/>
-      </w:pPr>
-    </w:p>
-    <w:p>
-      <w:pPr>
-        <w:jc w:val="left"/>
-      </w:pPr>
-      <w:proofErr w:type="spellStart"/>
-      <w:r>
-        <w:t>Repository’et</w:t>
-      </w:r>
-      <w:proofErr w:type="spellEnd"/>
-      <w:r>
-        <w:t xml:space="preserve"> bør</w:t>
-      </w:r>
-      <w:r>
-        <w:t>, når det er</w:t>
-      </w:r>
-      <w:r>
-        <w:t xml:space="preserve"> muligt</w:t>
-      </w:r>
-      <w:r>
-        <w:t>,</w:t>
-      </w:r>
-      <w:r>
-        <w:t xml:space="preserve"> udskiftes med et </w:t>
-      </w:r>
-      <w:proofErr w:type="spellStart"/>
-      <w:r>
-        <w:t>artefaktrepository</w:t>
-      </w:r>
-      <w:proofErr w:type="spellEnd"/>
-      <w:r>
-        <w:t xml:space="preserve"> der er </w:t>
-      </w:r>
-      <w:proofErr w:type="spellStart"/>
-      <w:r>
-        <w:t>driftet</w:t>
-      </w:r>
-      <w:proofErr w:type="spellEnd"/>
-      <w:r>
-        <w:t xml:space="preserve"> hos </w:t>
-      </w:r>
-      <w:r>
-        <w:t>NSI. Når et sådant er etableret</w:t>
-      </w:r>
-    </w:p>
-    <w:p>
-      <w:r>
-        <w:t>.</w:t>
-      </w:r>
-      <w:r>
-        <w:br w:type="page"/>
+        <w:rPr>
+          <w:color w:val="FF0000"/>
+        </w:rPr>
+      </w:pPr>
+      <w:r>
+        <w:rPr>
+          <w:color w:val="FF0000"/>
+        </w:rPr>
+        <w:t>&lt;TODO&gt;</w:t>
       </w:r>
     </w:p>
     <w:p>
       <w:pPr>
         <w:pStyle w:val="Overskrift2"/>
       </w:pPr>
-      <w:bookmarkStart w:id="12" w:name="_Toc218842356"/>
-      <w:r>
-        <w:lastRenderedPageBreak/>
-        <w:t xml:space="preserve">Database </w:t>
-      </w:r>
-      <w:proofErr w:type="spellStart"/>
-      <w:r>
-        <w:t>setup</w:t>
-      </w:r>
-      <w:bookmarkEnd w:id="12"/>
-      <w:proofErr w:type="spellEnd"/>
-    </w:p>
-    <w:p>
-      <w:pPr>
-        <w:pStyle w:val="Overskrift3"/>
-      </w:pPr>
-      <w:bookmarkStart w:id="13" w:name="_Toc218842357"/>
-      <w:r>
-        <w:t>Indlæggelsesdatabase</w:t>
-      </w:r>
-      <w:bookmarkEnd w:id="13"/>
-    </w:p>
-    <w:p>
-      <w:pPr>
-        <w:rPr>
-          <w:color w:val="FF0000"/>
-        </w:rPr>
-      </w:pPr>
-      <w:r>
-        <w:rPr>
-          <w:color w:val="FF0000"/>
-        </w:rPr>
-        <w:t>&lt;TODO&gt;</w:t>
-      </w:r>
-    </w:p>
-    <w:p>
-      <w:pPr>
-        <w:pStyle w:val="Overskrift3"/>
-      </w:pPr>
-      <w:bookmarkStart w:id="14" w:name="_Toc218842358"/>
-      <w:r>
-        <w:t>LPR d</w:t>
-      </w:r>
-      <w:r>
-        <w:t>atabase</w:t>
+      <w:bookmarkStart w:id="14" w:name="_Toc218842359"/>
+      <w:r>
+        <w:t>Test</w:t>
       </w:r>
       <w:bookmarkEnd w:id="14"/>
-    </w:p>
-    <w:p>
-      <w:pPr>
-        <w:jc w:val="left"/>
-        <w:rPr>
-          <w:color w:val="FF0000"/>
-        </w:rPr>
-      </w:pPr>
-      <w:r>
-        <w:rPr>
-          <w:color w:val="FF0000"/>
-        </w:rPr>
-        <w:t>&lt;TODO&gt;</w:t>
-      </w:r>
-    </w:p>
-    <w:p>
-      <w:pPr>
-        <w:pStyle w:val="Overskrift2"/>
-      </w:pPr>
-      <w:bookmarkStart w:id="15" w:name="_Toc218842359"/>
-      <w:r>
-        <w:t>Test</w:t>
-      </w:r>
-      <w:bookmarkEnd w:id="15"/>
     </w:p>
     <w:p>
       <w:pPr>
@@ -2961,63 +2959,63 @@
       <w:pPr>
         <w:pStyle w:val="Overskrift2"/>
       </w:pPr>
-      <w:bookmarkStart w:id="16" w:name="_Toc218842360"/>
+      <w:bookmarkStart w:id="15" w:name="_Toc218842360"/>
       <w:r>
         <w:t>IDE</w:t>
       </w:r>
+      <w:bookmarkEnd w:id="15"/>
+    </w:p>
+    <w:p>
+      <w:pPr>
+        <w:jc w:val="left"/>
+      </w:pPr>
+      <w:r>
+        <w:t>LPR Databehandleren</w:t>
+      </w:r>
+      <w:r>
+        <w:t xml:space="preserve"> kan principielt udvikles i enhver Java IDE, der forstår Maven projekters opbygning.</w:t>
+      </w:r>
+    </w:p>
+    <w:p/>
+    <w:p>
+      <w:r>
+        <w:t xml:space="preserve">I dette dokument beskrives kort opsætning for to af de pt. mest udbredte Java </w:t>
+      </w:r>
+      <w:proofErr w:type="spellStart"/>
+      <w:r>
+        <w:t>IDE’er</w:t>
+      </w:r>
+      <w:proofErr w:type="spellEnd"/>
+      <w:r>
+        <w:t xml:space="preserve">: </w:t>
+      </w:r>
+      <w:proofErr w:type="spellStart"/>
+      <w:r>
+        <w:t>Eclipse</w:t>
+      </w:r>
+      <w:proofErr w:type="spellEnd"/>
+      <w:r>
+        <w:t xml:space="preserve"> og </w:t>
+      </w:r>
+      <w:proofErr w:type="spellStart"/>
+      <w:r>
+        <w:t>IntelliJ</w:t>
+      </w:r>
+      <w:proofErr w:type="spellEnd"/>
+      <w:r>
+        <w:t>.</w:t>
+      </w:r>
+    </w:p>
+    <w:p>
+      <w:pPr>
+        <w:pStyle w:val="Overskrift3"/>
+      </w:pPr>
+      <w:bookmarkStart w:id="16" w:name="_Toc218842361"/>
+      <w:proofErr w:type="spellStart"/>
+      <w:r>
+        <w:t>Eclipse</w:t>
+      </w:r>
       <w:bookmarkEnd w:id="16"/>
-    </w:p>
-    <w:p>
-      <w:pPr>
-        <w:jc w:val="left"/>
-      </w:pPr>
-      <w:r>
-        <w:t>LPR Databehandleren</w:t>
-      </w:r>
-      <w:r>
-        <w:t xml:space="preserve"> kan principielt udvikles i enhver Java IDE, der forstår Maven projekters opbygning.</w:t>
-      </w:r>
-    </w:p>
-    <w:p/>
-    <w:p>
-      <w:r>
-        <w:t xml:space="preserve">I dette dokument beskrives kort opsætning for to af de pt. mest udbredte Java </w:t>
-      </w:r>
-      <w:proofErr w:type="spellStart"/>
-      <w:r>
-        <w:t>IDE’er</w:t>
-      </w:r>
-      <w:proofErr w:type="spellEnd"/>
-      <w:r>
-        <w:t xml:space="preserve">: </w:t>
-      </w:r>
-      <w:proofErr w:type="spellStart"/>
-      <w:r>
-        <w:t>Eclipse</w:t>
-      </w:r>
-      <w:proofErr w:type="spellEnd"/>
-      <w:r>
-        <w:t xml:space="preserve"> og </w:t>
-      </w:r>
-      <w:proofErr w:type="spellStart"/>
-      <w:r>
-        <w:t>IntelliJ</w:t>
-      </w:r>
-      <w:proofErr w:type="spellEnd"/>
-      <w:r>
-        <w:t>.</w:t>
-      </w:r>
-    </w:p>
-    <w:p>
-      <w:pPr>
-        <w:pStyle w:val="Overskrift3"/>
-      </w:pPr>
-      <w:bookmarkStart w:id="17" w:name="_Toc218842361"/>
-      <w:proofErr w:type="spellStart"/>
-      <w:r>
-        <w:t>Eclipse</w:t>
-      </w:r>
-      <w:bookmarkEnd w:id="17"/>
       <w:proofErr w:type="spellEnd"/>
     </w:p>
     <w:p>
@@ -3301,7 +3299,7 @@
       <w:pPr>
         <w:pStyle w:val="Overskrift2"/>
       </w:pPr>
-      <w:bookmarkStart w:id="18" w:name="_Toc218842362"/>
+      <w:bookmarkStart w:id="17" w:name="_Toc218842362"/>
       <w:proofErr w:type="spellStart"/>
       <w:r>
         <w:t>IntelliJ</w:t>
@@ -3310,7 +3308,7 @@
       <w:r>
         <w:t xml:space="preserve"> Idea IDE</w:t>
       </w:r>
-      <w:bookmarkEnd w:id="18"/>
+      <w:bookmarkEnd w:id="17"/>
     </w:p>
     <w:p>
       <w:pPr>
@@ -3545,11 +3543,11 @@
       <w:pPr>
         <w:pStyle w:val="Overskrift2"/>
       </w:pPr>
-      <w:bookmarkStart w:id="19" w:name="_Toc218842363"/>
+      <w:bookmarkStart w:id="18" w:name="_Toc218842363"/>
       <w:r>
         <w:t>Distribution</w:t>
       </w:r>
-      <w:bookmarkEnd w:id="19"/>
+      <w:bookmarkEnd w:id="18"/>
     </w:p>
     <w:p>
       <w:pPr>
@@ -3869,7 +3867,7 @@
       <w:pPr>
         <w:pStyle w:val="Overskrift1"/>
       </w:pPr>
-      <w:bookmarkStart w:id="20" w:name="_Toc218842364"/>
+      <w:bookmarkStart w:id="19" w:name="_Toc218842364"/>
       <w:r>
         <w:lastRenderedPageBreak/>
         <w:t xml:space="preserve">Tips og </w:t>
@@ -3877,110 +3875,110 @@
       <w:r>
         <w:t>tricks</w:t>
       </w:r>
+      <w:bookmarkEnd w:id="19"/>
+    </w:p>
+    <w:p>
+      <w:r>
+        <w:t>I de følgende beskrives problemer og deres løsninger:</w:t>
+      </w:r>
+    </w:p>
+    <w:p/>
+    <w:p>
+      <w:pPr>
+        <w:pStyle w:val="Overskrift2"/>
+      </w:pPr>
+      <w:bookmarkStart w:id="20" w:name="_Toc218842365"/>
+      <w:proofErr w:type="spellStart"/>
+      <w:r>
+        <w:t>Tomcat</w:t>
+      </w:r>
+      <w:proofErr w:type="spellEnd"/>
+      <w:r>
+        <w:t xml:space="preserve"> out of </w:t>
+      </w:r>
+      <w:proofErr w:type="spellStart"/>
+      <w:r>
+        <w:t>memory</w:t>
+      </w:r>
       <w:bookmarkEnd w:id="20"/>
-    </w:p>
-    <w:p>
-      <w:r>
-        <w:t>I de følgende beskrives problemer og deres løsninger:</w:t>
-      </w:r>
-    </w:p>
-    <w:p/>
-    <w:p>
-      <w:pPr>
-        <w:pStyle w:val="Overskrift2"/>
-      </w:pPr>
-      <w:bookmarkStart w:id="21" w:name="_Toc218842365"/>
+      <w:proofErr w:type="spellEnd"/>
+    </w:p>
+    <w:p>
+      <w:pPr>
+        <w:pStyle w:val="Overskrift3"/>
+      </w:pPr>
+      <w:bookmarkStart w:id="21" w:name="_Toc218842366"/>
+      <w:r>
+        <w:t>Beskrivelse</w:t>
+      </w:r>
+      <w:bookmarkEnd w:id="21"/>
+    </w:p>
+    <w:p>
+      <w:pPr>
+        <w:ind w:left="720"/>
+      </w:pPr>
+    </w:p>
+    <w:p>
+      <w:pPr>
+        <w:jc w:val="left"/>
+      </w:pPr>
+      <w:r>
+        <w:t xml:space="preserve">I </w:t>
+      </w:r>
       <w:proofErr w:type="spellStart"/>
       <w:r>
-        <w:t>Tomcat</w:t>
+        <w:t>Tomcats</w:t>
       </w:r>
       <w:proofErr w:type="spellEnd"/>
       <w:r>
-        <w:t xml:space="preserve"> out of </w:t>
+        <w:t xml:space="preserve"> log, l</w:t>
+      </w:r>
+      <w:r>
+        <w:t xml:space="preserve">ogger </w:t>
+      </w:r>
+      <w:r>
+        <w:t>den</w:t>
+      </w:r>
+      <w:r>
+        <w:t xml:space="preserve"> noget i stil med ”out of </w:t>
       </w:r>
       <w:proofErr w:type="spellStart"/>
       <w:r>
         <w:t>memory</w:t>
       </w:r>
-      <w:bookmarkEnd w:id="21"/>
       <w:proofErr w:type="spellEnd"/>
+      <w:r>
+        <w:t>” og nævner “</w:t>
+      </w:r>
+      <w:proofErr w:type="spellStart"/>
+      <w:r>
+        <w:t>permgenspace</w:t>
+      </w:r>
+      <w:proofErr w:type="spellEnd"/>
+      <w:r>
+        <w:t>”</w:t>
+      </w:r>
+      <w:r>
+        <w:t>, dette kan ske ved at der hot-</w:t>
+      </w:r>
+      <w:proofErr w:type="spellStart"/>
+      <w:r>
+        <w:t>deployes</w:t>
+      </w:r>
+      <w:proofErr w:type="spellEnd"/>
+      <w:r>
+        <w:t xml:space="preserve"> ofte, som man typisk gør under udvikling</w:t>
+      </w:r>
     </w:p>
     <w:p>
       <w:pPr>
         <w:pStyle w:val="Overskrift3"/>
       </w:pPr>
-      <w:bookmarkStart w:id="22" w:name="_Toc218842366"/>
-      <w:r>
-        <w:t>Beskrivelse</w:t>
+      <w:bookmarkStart w:id="22" w:name="_Toc218842367"/>
+      <w:r>
+        <w:t>Løsning</w:t>
       </w:r>
       <w:bookmarkEnd w:id="22"/>
-    </w:p>
-    <w:p>
-      <w:pPr>
-        <w:ind w:left="720"/>
-      </w:pPr>
-    </w:p>
-    <w:p>
-      <w:pPr>
-        <w:jc w:val="left"/>
-      </w:pPr>
-      <w:r>
-        <w:t xml:space="preserve">I </w:t>
-      </w:r>
-      <w:proofErr w:type="spellStart"/>
-      <w:r>
-        <w:t>Tomcats</w:t>
-      </w:r>
-      <w:proofErr w:type="spellEnd"/>
-      <w:r>
-        <w:t xml:space="preserve"> log, l</w:t>
-      </w:r>
-      <w:r>
-        <w:t xml:space="preserve">ogger </w:t>
-      </w:r>
-      <w:r>
-        <w:t>den</w:t>
-      </w:r>
-      <w:r>
-        <w:t xml:space="preserve"> noget i stil med ”out of </w:t>
-      </w:r>
-      <w:proofErr w:type="spellStart"/>
-      <w:r>
-        <w:t>memory</w:t>
-      </w:r>
-      <w:proofErr w:type="spellEnd"/>
-      <w:r>
-        <w:t>” og nævner “</w:t>
-      </w:r>
-      <w:proofErr w:type="spellStart"/>
-      <w:r>
-        <w:t>permgenspace</w:t>
-      </w:r>
-      <w:proofErr w:type="spellEnd"/>
-      <w:r>
-        <w:t>”</w:t>
-      </w:r>
-      <w:r>
-        <w:t>, dette kan ske ved at der hot-</w:t>
-      </w:r>
-      <w:proofErr w:type="spellStart"/>
-      <w:r>
-        <w:t>deployes</w:t>
-      </w:r>
-      <w:proofErr w:type="spellEnd"/>
-      <w:r>
-        <w:t xml:space="preserve"> ofte, som man typisk gør under udvikling</w:t>
-      </w:r>
-    </w:p>
-    <w:p>
-      <w:pPr>
-        <w:pStyle w:val="Overskrift3"/>
-      </w:pPr>
-      <w:bookmarkStart w:id="23" w:name="_Toc218842367"/>
-      <w:r>
-        <w:t>Løsning</w:t>
-      </w:r>
-      <w:bookmarkEnd w:id="23"/>
     </w:p>
     <w:p>
       <w:r>
@@ -4065,13 +4063,13 @@
       <w:pPr>
         <w:pStyle w:val="Overskrift1"/>
       </w:pPr>
-      <w:bookmarkStart w:id="24" w:name="_Toc218842368"/>
+      <w:bookmarkStart w:id="23" w:name="_Toc218842368"/>
       <w:r>
         <w:lastRenderedPageBreak/>
         <w:t>Ændringslog</w:t>
       </w:r>
-      <w:bookmarkEnd w:id="5"/>
-      <w:bookmarkEnd w:id="24"/>
+      <w:bookmarkEnd w:id="4"/>
+      <w:bookmarkEnd w:id="23"/>
     </w:p>
     <w:p>
       <w:pPr>
@@ -4360,6 +4358,8 @@
           <w:lang w:eastAsia="en-US"/>
         </w:rPr>
       </w:pPr>
+      <w:bookmarkStart w:id="24" w:name="_GoBack"/>
+      <w:bookmarkEnd w:id="24"/>
     </w:p>
     <w:p>
       <w:pPr>
@@ -4504,184 +4504,6 @@
           </w:p>
         </w:tc>
       </w:tr>
-      <w:tr>
-        <w:tc>
-          <w:tcPr>
-            <w:tcW w:w="2235" w:type="dxa"/>
-          </w:tcPr>
-          <w:p>
-            <w:pPr>
-              <w:rPr>
-                <w:rStyle w:val="Fremhvning"/>
-                <w:i w:val="0"/>
-              </w:rPr>
-            </w:pPr>
-            <w:r>
-              <w:rPr>
-                <w:rStyle w:val="Fremhvning"/>
-                <w:i w:val="0"/>
-              </w:rPr>
-              <w:t>[NIAB]</w:t>
-            </w:r>
-          </w:p>
-        </w:tc>
-        <w:tc>
-          <w:tcPr>
-            <w:tcW w:w="2409" w:type="dxa"/>
-          </w:tcPr>
-          <w:p>
-            <w:r>
-              <w:t xml:space="preserve">NSP in a </w:t>
-            </w:r>
-            <w:proofErr w:type="spellStart"/>
-            <w:r>
-              <w:t>box</w:t>
-            </w:r>
-            <w:proofErr w:type="spellEnd"/>
-          </w:p>
-        </w:tc>
-        <w:tc>
-          <w:tcPr>
-            <w:tcW w:w="3402" w:type="dxa"/>
-          </w:tcPr>
-          <w:p>
-            <w:r>
-              <w:t>Kan rekvireres ved henvendelse til operatøren inklusiv vejledning i anvendelse og konfiguration.</w:t>
-            </w:r>
-          </w:p>
-        </w:tc>
-      </w:tr>
-      <w:tr>
-        <w:tc>
-          <w:tcPr>
-            <w:tcW w:w="2235" w:type="dxa"/>
-          </w:tcPr>
-          <w:p>
-            <w:pPr>
-              <w:rPr>
-                <w:rStyle w:val="Fremhvning"/>
-                <w:i w:val="0"/>
-              </w:rPr>
-            </w:pPr>
-            <w:r>
-              <w:rPr>
-                <w:rStyle w:val="Fremhvning"/>
-                <w:i w:val="0"/>
-              </w:rPr>
-              <w:t>[BRS-guide til anvendere]</w:t>
-            </w:r>
-          </w:p>
-        </w:tc>
-        <w:tc>
-          <w:tcPr>
-            <w:tcW w:w="2409" w:type="dxa"/>
-          </w:tcPr>
-          <w:p>
-            <w:r>
-              <w:t>Guide til anvendere</w:t>
-            </w:r>
-          </w:p>
-        </w:tc>
-        <w:tc>
-          <w:tcPr>
-            <w:tcW w:w="3402" w:type="dxa"/>
-          </w:tcPr>
-          <w:p>
-            <w:r>
-              <w:t xml:space="preserve">Ligger i </w:t>
-            </w:r>
-            <w:proofErr w:type="spellStart"/>
-            <w:r>
-              <w:t>doc</w:t>
-            </w:r>
-            <w:proofErr w:type="spellEnd"/>
-            <w:r>
-              <w:t xml:space="preserve"> bibliotek i en BRS </w:t>
-            </w:r>
-            <w:proofErr w:type="spellStart"/>
-            <w:r>
-              <w:t>release</w:t>
-            </w:r>
-            <w:proofErr w:type="spellEnd"/>
-            <w:r>
-              <w:t xml:space="preserve"> </w:t>
-            </w:r>
-          </w:p>
-        </w:tc>
-      </w:tr>
-      <w:tr>
-        <w:tc>
-          <w:tcPr>
-            <w:tcW w:w="2235" w:type="dxa"/>
-          </w:tcPr>
-          <w:p>
-            <w:pPr>
-              <w:rPr>
-                <w:rStyle w:val="Fremhvning"/>
-                <w:i w:val="0"/>
-              </w:rPr>
-            </w:pPr>
-            <w:r>
-              <w:rPr>
-                <w:rStyle w:val="Fremhvning"/>
-                <w:i w:val="0"/>
-              </w:rPr>
-              <w:t>[BRS-</w:t>
-            </w:r>
-            <w:proofErr w:type="spellStart"/>
-            <w:r>
-              <w:rPr>
-                <w:rStyle w:val="Fremhvning"/>
-                <w:i w:val="0"/>
-              </w:rPr>
-              <w:t>driftvejledning</w:t>
-            </w:r>
-            <w:proofErr w:type="spellEnd"/>
-            <w:r>
-              <w:rPr>
-                <w:rStyle w:val="Fremhvning"/>
-                <w:i w:val="0"/>
-              </w:rPr>
-              <w:t>]</w:t>
-            </w:r>
-          </w:p>
-        </w:tc>
-        <w:tc>
-          <w:tcPr>
-            <w:tcW w:w="2409" w:type="dxa"/>
-          </w:tcPr>
-          <w:p>
-            <w:proofErr w:type="spellStart"/>
-            <w:r>
-              <w:t>Driftvejledning</w:t>
-            </w:r>
-            <w:proofErr w:type="spellEnd"/>
-          </w:p>
-        </w:tc>
-        <w:tc>
-          <w:tcPr>
-            <w:tcW w:w="3402" w:type="dxa"/>
-          </w:tcPr>
-          <w:p>
-            <w:r>
-              <w:t xml:space="preserve">Ligger i </w:t>
-            </w:r>
-            <w:proofErr w:type="spellStart"/>
-            <w:r>
-              <w:t>doc</w:t>
-            </w:r>
-            <w:proofErr w:type="spellEnd"/>
-            <w:r>
-              <w:t xml:space="preserve"> bibliotek i en BRS </w:t>
-            </w:r>
-            <w:proofErr w:type="spellStart"/>
-            <w:r>
-              <w:t>release</w:t>
-            </w:r>
-            <w:proofErr w:type="spellEnd"/>
-          </w:p>
-        </w:tc>
-      </w:tr>
     </w:tbl>
     <w:p/>
     <w:sectPr>
@@ -4760,7 +4582,7 @@
         <w:rStyle w:val="Sidetal1"/>
         <w:noProof/>
       </w:rPr>
-      <w:t>2</w:t>
+      <w:t>10</w:t>
     </w:r>
     <w:r>
       <w:rPr>
@@ -14118,7 +13940,7 @@
 </file>
 
 <file path=customXml/itemProps1.xml><?xml version="1.0" encoding="utf-8"?>
-<ds:datastoreItem xmlns:ds="http://schemas.openxmlformats.org/officeDocument/2006/customXml" ds:itemID="{95610C46-EE55-1845-8EBF-4249716F0F24}">
+<ds:datastoreItem xmlns:ds="http://schemas.openxmlformats.org/officeDocument/2006/customXml" ds:itemID="{2C2437E4-D84E-B34E-9B9E-8D77553E31B7}">
   <ds:schemaRefs>
     <ds:schemaRef ds:uri="http://schemas.openxmlformats.org/officeDocument/2006/bibliography"/>
   </ds:schemaRefs>

</xml_diff>

<commit_message>
Tilføjet database scripts samt opdateret doc.
</commit_message>
<xml_diff>
--- a/doc/Guide til Udviklere.docx
+++ b/doc/Guide til Udviklere.docx
@@ -10,6 +10,8 @@
         </w:rPr>
       </w:pPr>
       <w:bookmarkStart w:id="0" w:name="_Toc40578283"/>
+      <w:bookmarkStart w:id="1" w:name="_GoBack"/>
+      <w:bookmarkEnd w:id="1"/>
     </w:p>
     <w:p>
       <w:pPr>
@@ -1964,13 +1966,13 @@
       <w:pPr>
         <w:pStyle w:val="Overskrift1"/>
       </w:pPr>
-      <w:bookmarkStart w:id="1" w:name="_Toc218842348"/>
+      <w:bookmarkStart w:id="2" w:name="_Toc218842348"/>
       <w:bookmarkEnd w:id="0"/>
       <w:r>
         <w:lastRenderedPageBreak/>
         <w:t>Formål</w:t>
       </w:r>
-      <w:bookmarkEnd w:id="1"/>
+      <w:bookmarkEnd w:id="2"/>
     </w:p>
     <w:p>
       <w:pPr>
@@ -1999,16 +2001,16 @@
       <w:pPr>
         <w:pStyle w:val="Overskrift2"/>
       </w:pPr>
-      <w:bookmarkStart w:id="2" w:name="_Toc310537038"/>
-      <w:bookmarkStart w:id="3" w:name="_Toc218842349"/>
+      <w:bookmarkStart w:id="3" w:name="_Toc310537038"/>
+      <w:bookmarkStart w:id="4" w:name="_Toc218842349"/>
       <w:r>
         <w:t>Dokumentets</w:t>
       </w:r>
       <w:r>
         <w:t xml:space="preserve"> opbygning</w:t>
       </w:r>
-      <w:bookmarkEnd w:id="2"/>
       <w:bookmarkEnd w:id="3"/>
+      <w:bookmarkEnd w:id="4"/>
     </w:p>
     <w:p>
       <w:pPr>
@@ -2088,8 +2090,8 @@
       <w:pPr>
         <w:pStyle w:val="Overskrift1"/>
       </w:pPr>
-      <w:bookmarkStart w:id="4" w:name="_Toc263424147"/>
       <w:bookmarkStart w:id="5" w:name="_Toc218842350"/>
+      <w:bookmarkStart w:id="6" w:name="_Toc263424147"/>
       <w:r>
         <w:lastRenderedPageBreak/>
         <w:t>System design</w:t>
@@ -2113,11 +2115,11 @@
       <w:pPr>
         <w:pStyle w:val="Overskrift2"/>
       </w:pPr>
-      <w:bookmarkStart w:id="6" w:name="_Toc218842351"/>
+      <w:bookmarkStart w:id="7" w:name="_Toc218842351"/>
       <w:r>
         <w:t>Properties</w:t>
       </w:r>
-      <w:bookmarkEnd w:id="6"/>
+      <w:bookmarkEnd w:id="7"/>
     </w:p>
     <w:p>
       <w:pPr>
@@ -2208,12 +2210,12 @@
       <w:pPr>
         <w:pStyle w:val="Overskrift1"/>
       </w:pPr>
-      <w:bookmarkStart w:id="7" w:name="_Toc218842352"/>
+      <w:bookmarkStart w:id="8" w:name="_Toc218842352"/>
       <w:r>
         <w:lastRenderedPageBreak/>
         <w:t>Opsætning af udviklingsmiljø</w:t>
       </w:r>
-      <w:bookmarkEnd w:id="7"/>
+      <w:bookmarkEnd w:id="8"/>
     </w:p>
     <w:p>
       <w:pPr>
@@ -2321,16 +2323,28 @@
       <w:r>
         <w:t xml:space="preserve"> 7</w:t>
       </w:r>
+      <w:r>
+        <w:t xml:space="preserve"> (Udviklet og testet på version 7.0.34)</w:t>
+      </w:r>
+    </w:p>
+    <w:p/>
+    <w:p>
+      <w:pPr>
+        <w:jc w:val="left"/>
+      </w:pPr>
+      <w:r>
+        <w:t>Installationsvejledningen indeholder detaljer omkring opsætning af ovenstående komponenter.</w:t>
+      </w:r>
     </w:p>
     <w:p>
       <w:pPr>
         <w:pStyle w:val="Overskrift2"/>
       </w:pPr>
-      <w:bookmarkStart w:id="8" w:name="_Toc218842353"/>
+      <w:bookmarkStart w:id="9" w:name="_Toc218842353"/>
       <w:r>
         <w:t>Kildekode</w:t>
       </w:r>
-      <w:bookmarkEnd w:id="8"/>
+      <w:bookmarkEnd w:id="9"/>
     </w:p>
     <w:p>
       <w:r>
@@ -2418,11 +2432,11 @@
       <w:pPr>
         <w:pStyle w:val="Overskrift2"/>
       </w:pPr>
-      <w:bookmarkStart w:id="9" w:name="_Toc218842354"/>
+      <w:bookmarkStart w:id="10" w:name="_Toc218842354"/>
       <w:r>
         <w:t>Byggemiljø</w:t>
       </w:r>
-      <w:bookmarkEnd w:id="9"/>
+      <w:bookmarkEnd w:id="10"/>
     </w:p>
     <w:p>
       <w:pPr>
@@ -2458,13 +2472,14 @@
         <w:t xml:space="preserve">For at bygge en </w:t>
       </w:r>
       <w:r>
-        <w:t xml:space="preserve">LPR </w:t>
-      </w:r>
-      <w:proofErr w:type="spellStart"/>
-      <w:r>
-        <w:t>Databehanleren</w:t>
-      </w:r>
-      <w:proofErr w:type="spellEnd"/>
+        <w:t>LPR Databehan</w:t>
+      </w:r>
+      <w:r>
+        <w:t>d</w:t>
+      </w:r>
+      <w:r>
+        <w:t>leren</w:t>
+      </w:r>
       <w:r>
         <w:t>, skal man gøre følgende:</w:t>
       </w:r>
@@ -2519,12 +2534,12 @@
           <w:color w:val="auto"/>
         </w:rPr>
       </w:pPr>
-      <w:bookmarkStart w:id="10" w:name="_Toc218842355"/>
+      <w:bookmarkStart w:id="11" w:name="_Toc218842355"/>
       <w:proofErr w:type="spellStart"/>
       <w:r>
         <w:t>Dependencies</w:t>
       </w:r>
-      <w:bookmarkEnd w:id="10"/>
+      <w:bookmarkEnd w:id="11"/>
       <w:proofErr w:type="spellEnd"/>
     </w:p>
     <w:p>
@@ -2534,114 +2549,112 @@
       <w:r>
         <w:t xml:space="preserve">For at kunne hente NSI-specifikke </w:t>
       </w:r>
+      <w:r>
+        <w:t xml:space="preserve">afhængigheder </w:t>
+      </w:r>
+      <w:r>
+        <w:t>(</w:t>
+      </w:r>
+      <w:r>
+        <w:t xml:space="preserve">bl.a. </w:t>
+      </w:r>
       <w:proofErr w:type="spellStart"/>
       <w:r>
-        <w:t>dependencies</w:t>
+        <w:t>nsp-util</w:t>
       </w:r>
       <w:proofErr w:type="spellEnd"/>
       <w:r>
-        <w:t xml:space="preserve"> (</w:t>
-      </w:r>
-      <w:r>
-        <w:t xml:space="preserve">bl.a. </w:t>
+        <w:t xml:space="preserve">) i binær form i stedet for at skulle bygge </w:t>
+      </w:r>
+      <w:r>
+        <w:t xml:space="preserve">alle afhængigheder selv på det </w:t>
+      </w:r>
+      <w:r>
+        <w:t>lokal</w:t>
+      </w:r>
+      <w:r>
+        <w:t xml:space="preserve">e udviklingsmiljø </w:t>
+      </w:r>
+      <w:r>
+        <w:t xml:space="preserve">, indeholder </w:t>
       </w:r>
       <w:proofErr w:type="spellStart"/>
       <w:r>
-        <w:t>nsp-util</w:t>
+        <w:t>pom</w:t>
+      </w:r>
+      <w:r>
+        <w:t>'en</w:t>
       </w:r>
       <w:proofErr w:type="spellEnd"/>
       <w:r>
-        <w:t xml:space="preserve">) i binær form i stedet for at skulle bygge </w:t>
-      </w:r>
-      <w:r>
-        <w:t xml:space="preserve">alle afhængigheder selv på det </w:t>
-      </w:r>
-      <w:r>
-        <w:t>lokal</w:t>
-      </w:r>
-      <w:r>
-        <w:t xml:space="preserve">e udviklingsmiljø </w:t>
-      </w:r>
-      <w:r>
-        <w:t xml:space="preserve">, indeholder </w:t>
+        <w:t xml:space="preserve"> en reference til nexus.trifork.com, som er et </w:t>
       </w:r>
       <w:proofErr w:type="spellStart"/>
       <w:r>
-        <w:t>pom</w:t>
-      </w:r>
-      <w:r>
-        <w:t>'en</w:t>
+        <w:t>artefaktrepository</w:t>
       </w:r>
       <w:proofErr w:type="spellEnd"/>
       <w:r>
-        <w:t xml:space="preserve"> en reference til nexus.trifork.com, som er et </w:t>
+        <w:t xml:space="preserve"> der er placeret hos Trifork. Binære </w:t>
       </w:r>
       <w:proofErr w:type="spellStart"/>
       <w:r>
+        <w:t>releases</w:t>
+      </w:r>
+      <w:proofErr w:type="spellEnd"/>
+      <w:r>
+        <w:t xml:space="preserve"> af </w:t>
+      </w:r>
+      <w:r>
+        <w:t>LPR Databehandleren</w:t>
+      </w:r>
+      <w:r>
+        <w:t xml:space="preserve"> findes også i nexus.trifork.com.</w:t>
+      </w:r>
+    </w:p>
+    <w:p>
+      <w:pPr>
+        <w:jc w:val="left"/>
+      </w:pPr>
+    </w:p>
+    <w:p>
+      <w:pPr>
+        <w:jc w:val="left"/>
+      </w:pPr>
+      <w:proofErr w:type="spellStart"/>
+      <w:r>
+        <w:t>Repository’et</w:t>
+      </w:r>
+      <w:proofErr w:type="spellEnd"/>
+      <w:r>
+        <w:t xml:space="preserve"> bør</w:t>
+      </w:r>
+      <w:r>
+        <w:t>, når det er</w:t>
+      </w:r>
+      <w:r>
+        <w:t xml:space="preserve"> muligt</w:t>
+      </w:r>
+      <w:r>
+        <w:t>,</w:t>
+      </w:r>
+      <w:r>
+        <w:t xml:space="preserve"> udskiftes med et </w:t>
+      </w:r>
+      <w:proofErr w:type="spellStart"/>
+      <w:r>
         <w:t>artefaktrepository</w:t>
       </w:r>
       <w:proofErr w:type="spellEnd"/>
       <w:r>
-        <w:t xml:space="preserve"> der er placeret hos Trifork. Binære </w:t>
+        <w:t xml:space="preserve"> der er </w:t>
       </w:r>
       <w:proofErr w:type="spellStart"/>
       <w:r>
-        <w:t>releases</w:t>
+        <w:t>driftet</w:t>
       </w:r>
       <w:proofErr w:type="spellEnd"/>
       <w:r>
-        <w:t xml:space="preserve"> af </w:t>
-      </w:r>
-      <w:r>
-        <w:t>LPR Databehandleren</w:t>
-      </w:r>
-      <w:r>
-        <w:t xml:space="preserve"> findes også i nexus.trifork.com.</w:t>
-      </w:r>
-    </w:p>
-    <w:p>
-      <w:pPr>
-        <w:jc w:val="left"/>
-      </w:pPr>
-    </w:p>
-    <w:p>
-      <w:pPr>
-        <w:jc w:val="left"/>
-      </w:pPr>
-      <w:proofErr w:type="spellStart"/>
-      <w:r>
-        <w:t>Repository’et</w:t>
-      </w:r>
-      <w:proofErr w:type="spellEnd"/>
-      <w:r>
-        <w:t xml:space="preserve"> bør</w:t>
-      </w:r>
-      <w:r>
-        <w:t>, når det er</w:t>
-      </w:r>
-      <w:r>
-        <w:t xml:space="preserve"> muligt</w:t>
-      </w:r>
-      <w:r>
-        <w:t>,</w:t>
-      </w:r>
-      <w:r>
-        <w:t xml:space="preserve"> udskiftes med et </w:t>
-      </w:r>
-      <w:proofErr w:type="spellStart"/>
-      <w:r>
-        <w:t>artefaktrepository</w:t>
-      </w:r>
-      <w:proofErr w:type="spellEnd"/>
-      <w:r>
-        <w:t xml:space="preserve"> der er </w:t>
-      </w:r>
-      <w:proofErr w:type="spellStart"/>
-      <w:r>
-        <w:t>driftet</w:t>
-      </w:r>
-      <w:proofErr w:type="spellEnd"/>
-      <w:r>
         <w:t xml:space="preserve"> hos </w:t>
       </w:r>
       <w:r>
@@ -2660,7 +2673,7 @@
       <w:pPr>
         <w:pStyle w:val="Overskrift2"/>
       </w:pPr>
-      <w:bookmarkStart w:id="11" w:name="_Toc218842356"/>
+      <w:bookmarkStart w:id="12" w:name="_Toc218842356"/>
       <w:r>
         <w:lastRenderedPageBreak/>
         <w:t xml:space="preserve">Database </w:t>
@@ -2669,21 +2682,116 @@
       <w:r>
         <w:t>setup</w:t>
       </w:r>
-      <w:bookmarkEnd w:id="11"/>
+      <w:bookmarkEnd w:id="12"/>
       <w:proofErr w:type="spellEnd"/>
     </w:p>
     <w:p>
       <w:pPr>
         <w:pStyle w:val="Overskrift3"/>
       </w:pPr>
-      <w:bookmarkStart w:id="12" w:name="_Toc218842357"/>
+      <w:bookmarkStart w:id="13" w:name="_Toc218842357"/>
       <w:r>
         <w:t>Indlæggelsesdatabase</w:t>
       </w:r>
-      <w:bookmarkEnd w:id="12"/>
-    </w:p>
-    <w:p>
-      <w:pPr>
+      <w:bookmarkEnd w:id="13"/>
+    </w:p>
+    <w:p>
+      <w:pPr>
+        <w:jc w:val="left"/>
+      </w:pPr>
+      <w:r>
+        <w:t xml:space="preserve">Databaseskema for indlæggelser ligger i </w:t>
+      </w:r>
+      <w:r>
+        <w:rPr>
+          <w:rFonts w:ascii="Courier New" w:hAnsi="Courier New" w:cs="Courier New"/>
+        </w:rPr>
+        <w:t>database/</w:t>
+      </w:r>
+      <w:r>
+        <w:rPr>
+          <w:rFonts w:ascii="Courier New" w:hAnsi="Courier New" w:cs="Courier New"/>
+        </w:rPr>
+        <w:t>HAIBA-</w:t>
+      </w:r>
+      <w:proofErr w:type="spellStart"/>
+      <w:r>
+        <w:rPr>
+          <w:rFonts w:ascii="Courier New" w:hAnsi="Courier New" w:cs="Courier New"/>
+        </w:rPr>
+        <w:t>Indlaeggelser.sql</w:t>
+      </w:r>
+      <w:proofErr w:type="spellEnd"/>
+      <w:r>
+        <w:t xml:space="preserve"> filen, den indeholder de tabeller, </w:t>
+      </w:r>
+      <w:proofErr w:type="spellStart"/>
+      <w:r>
+        <w:t>views</w:t>
+      </w:r>
+      <w:proofErr w:type="spellEnd"/>
+      <w:r>
+        <w:t xml:space="preserve"> m.m. hvortil data fra LPR skal transformeres og eksporteres</w:t>
+      </w:r>
+    </w:p>
+    <w:p>
+      <w:pPr>
+        <w:pStyle w:val="Overskrift3"/>
+      </w:pPr>
+      <w:bookmarkStart w:id="14" w:name="_Toc218842358"/>
+      <w:r>
+        <w:t>LPR d</w:t>
+      </w:r>
+      <w:r>
+        <w:t>atabase</w:t>
+      </w:r>
+      <w:bookmarkEnd w:id="14"/>
+    </w:p>
+    <w:p>
+      <w:pPr>
+        <w:jc w:val="left"/>
+      </w:pPr>
+      <w:r>
+        <w:t xml:space="preserve">Databaseskema for LPR ligger i </w:t>
+      </w:r>
+      <w:r>
+        <w:rPr>
+          <w:rFonts w:ascii="Courier New" w:hAnsi="Courier New" w:cs="Courier New"/>
+        </w:rPr>
+        <w:t>database/</w:t>
+      </w:r>
+      <w:r>
+        <w:rPr>
+          <w:rFonts w:ascii="Courier New" w:hAnsi="Courier New" w:cs="Courier New"/>
+        </w:rPr>
+        <w:t>HAIBA-</w:t>
+      </w:r>
+      <w:proofErr w:type="spellStart"/>
+      <w:r>
+        <w:rPr>
+          <w:rFonts w:ascii="Courier New" w:hAnsi="Courier New" w:cs="Courier New"/>
+        </w:rPr>
+        <w:t>LPR</w:t>
+      </w:r>
+      <w:r>
+        <w:rPr>
+          <w:rFonts w:ascii="Courier New" w:hAnsi="Courier New" w:cs="Courier New"/>
+        </w:rPr>
+        <w:t>.sql</w:t>
+      </w:r>
+      <w:proofErr w:type="spellEnd"/>
+      <w:r>
+        <w:t xml:space="preserve"> filen, den indeholder de tabeller som LPR data vil ligge i. Data fra LPR er det grunddata som skal transformeres og eksporteres til indlæggelsesdatabasen.</w:t>
+      </w:r>
+    </w:p>
+    <w:p>
+      <w:pPr>
+        <w:jc w:val="left"/>
+      </w:pPr>
+    </w:p>
+    <w:p>
+      <w:pPr>
+        <w:jc w:val="left"/>
         <w:rPr>
           <w:color w:val="FF0000"/>
         </w:rPr>
@@ -2692,22 +2800,22 @@
         <w:rPr>
           <w:color w:val="FF0000"/>
         </w:rPr>
-        <w:t>&lt;TODO&gt;</w:t>
-      </w:r>
-    </w:p>
-    <w:p>
-      <w:pPr>
-        <w:pStyle w:val="Overskrift3"/>
-      </w:pPr>
-      <w:bookmarkStart w:id="13" w:name="_Toc218842358"/>
-      <w:r>
-        <w:t>LPR d</w:t>
-      </w:r>
-      <w:r>
-        <w:t>atabase</w:t>
-      </w:r>
-      <w:bookmarkEnd w:id="13"/>
-    </w:p>
+        <w:t>&lt;TODO</w:t>
+      </w:r>
+      <w:r>
+        <w:rPr>
+          <w:color w:val="FF0000"/>
+        </w:rPr>
+        <w:t xml:space="preserve">, Beskriv behov for tilretning af LPR databasen med tidspunkter for migrering etc. </w:t>
+      </w:r>
+      <w:r>
+        <w:rPr>
+          <w:color w:val="FF0000"/>
+        </w:rPr>
+        <w:t>&gt;</w:t>
+      </w:r>
+    </w:p>
+    <w:p/>
     <w:p>
       <w:pPr>
         <w:jc w:val="left"/>
@@ -2719,18 +2827,30 @@
         <w:rPr>
           <w:color w:val="FF0000"/>
         </w:rPr>
-        <w:t>&lt;TODO&gt;</w:t>
+        <w:t>&lt;TODO</w:t>
+      </w:r>
+      <w:r>
+        <w:rPr>
+          <w:color w:val="FF0000"/>
+        </w:rPr>
+        <w:t>, beskriv hvilke test data der findes</w:t>
+      </w:r>
+      <w:r>
+        <w:rPr>
+          <w:color w:val="FF0000"/>
+        </w:rPr>
+        <w:t>&gt;</w:t>
       </w:r>
     </w:p>
     <w:p>
       <w:pPr>
         <w:pStyle w:val="Overskrift2"/>
       </w:pPr>
-      <w:bookmarkStart w:id="14" w:name="_Toc218842359"/>
+      <w:bookmarkStart w:id="15" w:name="_Toc218842359"/>
       <w:r>
         <w:t>Test</w:t>
       </w:r>
-      <w:bookmarkEnd w:id="14"/>
+      <w:bookmarkEnd w:id="15"/>
     </w:p>
     <w:p>
       <w:pPr>
@@ -2959,11 +3079,11 @@
       <w:pPr>
         <w:pStyle w:val="Overskrift2"/>
       </w:pPr>
-      <w:bookmarkStart w:id="15" w:name="_Toc218842360"/>
+      <w:bookmarkStart w:id="16" w:name="_Toc218842360"/>
       <w:r>
         <w:t>IDE</w:t>
       </w:r>
-      <w:bookmarkEnd w:id="15"/>
+      <w:bookmarkEnd w:id="16"/>
     </w:p>
     <w:p>
       <w:pPr>
@@ -3010,12 +3130,12 @@
       <w:pPr>
         <w:pStyle w:val="Overskrift3"/>
       </w:pPr>
-      <w:bookmarkStart w:id="16" w:name="_Toc218842361"/>
+      <w:bookmarkStart w:id="17" w:name="_Toc218842361"/>
       <w:proofErr w:type="spellStart"/>
       <w:r>
         <w:t>Eclipse</w:t>
       </w:r>
-      <w:bookmarkEnd w:id="16"/>
+      <w:bookmarkEnd w:id="17"/>
       <w:proofErr w:type="spellEnd"/>
     </w:p>
     <w:p>
@@ -3299,7 +3419,7 @@
       <w:pPr>
         <w:pStyle w:val="Overskrift2"/>
       </w:pPr>
-      <w:bookmarkStart w:id="17" w:name="_Toc218842362"/>
+      <w:bookmarkStart w:id="18" w:name="_Toc218842362"/>
       <w:proofErr w:type="spellStart"/>
       <w:r>
         <w:t>IntelliJ</w:t>
@@ -3308,7 +3428,7 @@
       <w:r>
         <w:t xml:space="preserve"> Idea IDE</w:t>
       </w:r>
-      <w:bookmarkEnd w:id="17"/>
+      <w:bookmarkEnd w:id="18"/>
     </w:p>
     <w:p>
       <w:pPr>
@@ -3543,11 +3663,11 @@
       <w:pPr>
         <w:pStyle w:val="Overskrift2"/>
       </w:pPr>
-      <w:bookmarkStart w:id="18" w:name="_Toc218842363"/>
+      <w:bookmarkStart w:id="19" w:name="_Toc218842363"/>
       <w:r>
         <w:t>Distribution</w:t>
       </w:r>
-      <w:bookmarkEnd w:id="18"/>
+      <w:bookmarkEnd w:id="19"/>
     </w:p>
     <w:p>
       <w:pPr>
@@ -3866,8 +3986,9 @@
     <w:p>
       <w:pPr>
         <w:pStyle w:val="Overskrift1"/>
-      </w:pPr>
-      <w:bookmarkStart w:id="19" w:name="_Toc218842364"/>
+        <w:jc w:val="left"/>
+      </w:pPr>
+      <w:bookmarkStart w:id="20" w:name="_Toc218842364"/>
       <w:r>
         <w:lastRenderedPageBreak/>
         <w:t xml:space="preserve">Tips og </w:t>
@@ -3875,19 +3996,37 @@
       <w:r>
         <w:t>tricks</w:t>
       </w:r>
-      <w:bookmarkEnd w:id="19"/>
-    </w:p>
-    <w:p>
-      <w:r>
-        <w:t>I de følgende beskrives problemer og deres løsninger:</w:t>
-      </w:r>
-    </w:p>
-    <w:p/>
+      <w:bookmarkEnd w:id="20"/>
+    </w:p>
+    <w:p>
+      <w:pPr>
+        <w:jc w:val="left"/>
+      </w:pPr>
+      <w:r>
+        <w:t>I de</w:t>
+      </w:r>
+      <w:r>
+        <w:t>t</w:t>
+      </w:r>
+      <w:r>
+        <w:t xml:space="preserve"> følgende beskrives problemer </w:t>
+      </w:r>
+      <w:r>
+        <w:t xml:space="preserve">man som udvikler kan støde på, </w:t>
+      </w:r>
+      <w:r>
+        <w:t xml:space="preserve">og </w:t>
+      </w:r>
+      <w:r>
+        <w:t>forslag til løsning af samme.</w:t>
+      </w:r>
+    </w:p>
     <w:p>
       <w:pPr>
         <w:pStyle w:val="Overskrift2"/>
-      </w:pPr>
-      <w:bookmarkStart w:id="20" w:name="_Toc218842365"/>
+        <w:jc w:val="left"/>
+      </w:pPr>
+      <w:bookmarkStart w:id="21" w:name="_Toc218842365"/>
       <w:proofErr w:type="spellStart"/>
       <w:r>
         <w:t>Tomcat</w:t>
@@ -3900,28 +4039,30 @@
       <w:r>
         <w:t>memory</w:t>
       </w:r>
-      <w:bookmarkEnd w:id="20"/>
+      <w:bookmarkEnd w:id="21"/>
       <w:proofErr w:type="spellEnd"/>
     </w:p>
     <w:p>
       <w:pPr>
         <w:pStyle w:val="Overskrift3"/>
-      </w:pPr>
-      <w:bookmarkStart w:id="21" w:name="_Toc218842366"/>
+        <w:jc w:val="left"/>
+      </w:pPr>
+      <w:bookmarkStart w:id="22" w:name="_Toc218842366"/>
       <w:r>
         <w:t>Beskrivelse</w:t>
       </w:r>
-      <w:bookmarkEnd w:id="21"/>
+      <w:bookmarkEnd w:id="22"/>
     </w:p>
     <w:p>
       <w:pPr>
         <w:ind w:left="720"/>
-      </w:pPr>
-    </w:p>
-    <w:p>
-      <w:pPr>
         <w:jc w:val="left"/>
       </w:pPr>
+    </w:p>
+    <w:p>
+      <w:pPr>
+        <w:jc w:val="left"/>
+      </w:pPr>
       <w:r>
         <w:t xml:space="preserve">I </w:t>
       </w:r>
@@ -3973,14 +4114,18 @@
     <w:p>
       <w:pPr>
         <w:pStyle w:val="Overskrift3"/>
-      </w:pPr>
-      <w:bookmarkStart w:id="22" w:name="_Toc218842367"/>
+        <w:jc w:val="left"/>
+      </w:pPr>
+      <w:bookmarkStart w:id="23" w:name="_Toc218842367"/>
       <w:r>
         <w:t>Løsning</w:t>
       </w:r>
-      <w:bookmarkEnd w:id="22"/>
-    </w:p>
-    <w:p>
+      <w:bookmarkEnd w:id="23"/>
+    </w:p>
+    <w:p>
+      <w:pPr>
+        <w:jc w:val="left"/>
+      </w:pPr>
       <w:r>
         <w:t xml:space="preserve">Forøg </w:t>
       </w:r>
@@ -4007,9 +4152,14 @@
         <w:t>:</w:t>
       </w:r>
     </w:p>
-    <w:p/>
-    <w:p>
-      <w:pPr>
+    <w:p>
+      <w:pPr>
+        <w:jc w:val="left"/>
+      </w:pPr>
+    </w:p>
+    <w:p>
+      <w:pPr>
+        <w:jc w:val="left"/>
         <w:rPr>
           <w:sz w:val="20"/>
           <w:szCs w:val="20"/>
@@ -4058,18 +4208,22 @@
         <w:t>m"</w:t>
       </w:r>
     </w:p>
-    <w:p/>
+    <w:p>
+      <w:pPr>
+        <w:jc w:val="left"/>
+      </w:pPr>
+    </w:p>
     <w:p>
       <w:pPr>
         <w:pStyle w:val="Overskrift1"/>
       </w:pPr>
-      <w:bookmarkStart w:id="23" w:name="_Toc218842368"/>
+      <w:bookmarkStart w:id="24" w:name="_Toc218842368"/>
       <w:r>
         <w:lastRenderedPageBreak/>
         <w:t>Ændringslog</w:t>
       </w:r>
-      <w:bookmarkEnd w:id="4"/>
-      <w:bookmarkEnd w:id="23"/>
+      <w:bookmarkEnd w:id="6"/>
+      <w:bookmarkEnd w:id="24"/>
     </w:p>
     <w:p>
       <w:pPr>
@@ -4358,8 +4512,6 @@
           <w:lang w:eastAsia="en-US"/>
         </w:rPr>
       </w:pPr>
-      <w:bookmarkStart w:id="24" w:name="_GoBack"/>
-      <w:bookmarkEnd w:id="24"/>
     </w:p>
     <w:p>
       <w:pPr>
@@ -4582,7 +4734,7 @@
         <w:rStyle w:val="Sidetal1"/>
         <w:noProof/>
       </w:rPr>
-      <w:t>10</w:t>
+      <w:t>2</w:t>
     </w:r>
     <w:r>
       <w:rPr>
@@ -13940,7 +14092,7 @@
 </file>
 
 <file path=customXml/itemProps1.xml><?xml version="1.0" encoding="utf-8"?>
-<ds:datastoreItem xmlns:ds="http://schemas.openxmlformats.org/officeDocument/2006/customXml" ds:itemID="{2C2437E4-D84E-B34E-9B9E-8D77553E31B7}">
+<ds:datastoreItem xmlns:ds="http://schemas.openxmlformats.org/officeDocument/2006/customXml" ds:itemID="{BBF3F033-F16C-5846-8C32-7EC891D8B15F}">
   <ds:schemaRefs>
     <ds:schemaRef ds:uri="http://schemas.openxmlformats.org/officeDocument/2006/bibliography"/>
   </ds:schemaRefs>

</xml_diff>

<commit_message>
Implementeret overvågning, så man kan følge importerens status via statusside og databasetabel
</commit_message>
<xml_diff>
--- a/doc/Guide til Udviklere.docx
+++ b/doc/Guide til Udviklere.docx
@@ -3158,17 +3158,70 @@
     </w:p>
     <w:p>
       <w:pPr>
+        <w:spacing w:line="240" w:lineRule="auto"/>
+        <w:jc w:val="left"/>
+      </w:pPr>
+      <w:r>
+        <w:t xml:space="preserve">Projektet indeholder udover unittests også integrationstests, der kræver en kørende database, for at undlade udførelsen af integrationstests kan parameteren </w:t>
+      </w:r>
+      <w:r>
+        <w:rPr>
+          <w:rFonts w:ascii="Courier New" w:hAnsi="Courier New" w:cs="Courier New"/>
+        </w:rPr>
+        <w:t>-</w:t>
+      </w:r>
+      <w:proofErr w:type="spellStart"/>
+      <w:r>
+        <w:rPr>
+          <w:rFonts w:ascii="Courier New" w:hAnsi="Courier New" w:cs="Courier New"/>
+        </w:rPr>
+        <w:t>DskipITs</w:t>
+      </w:r>
+      <w:proofErr w:type="spellEnd"/>
+      <w:r>
+        <w:t xml:space="preserve"> tilføjes </w:t>
+      </w:r>
+      <w:proofErr w:type="spellStart"/>
+      <w:r>
+        <w:rPr>
+          <w:rFonts w:ascii="Courier New" w:hAnsi="Courier New" w:cs="Courier New"/>
+        </w:rPr>
+        <w:t>mvn</w:t>
+      </w:r>
+      <w:proofErr w:type="spellEnd"/>
+      <w:r>
+        <w:rPr>
+          <w:rFonts w:ascii="Courier New" w:hAnsi="Courier New" w:cs="Courier New"/>
+        </w:rPr>
+        <w:t xml:space="preserve"> </w:t>
+      </w:r>
+      <w:proofErr w:type="spellStart"/>
+      <w:r>
+        <w:rPr>
+          <w:rFonts w:ascii="Courier New" w:hAnsi="Courier New" w:cs="Courier New"/>
+        </w:rPr>
+        <w:t>install</w:t>
+      </w:r>
+      <w:proofErr w:type="spellEnd"/>
+      <w:r>
+        <w:t xml:space="preserve"> kommandoen.</w:t>
+      </w:r>
+      <w:bookmarkStart w:id="10" w:name="_GoBack"/>
+      <w:bookmarkEnd w:id="10"/>
+    </w:p>
+    <w:p>
+      <w:pPr>
         <w:pStyle w:val="Overskrift3"/>
         <w:rPr>
           <w:color w:val="auto"/>
         </w:rPr>
       </w:pPr>
-      <w:bookmarkStart w:id="10" w:name="_Toc218842355"/>
+      <w:bookmarkStart w:id="11" w:name="_Toc218842355"/>
       <w:proofErr w:type="spellStart"/>
       <w:r>
         <w:t>Dependencies</w:t>
       </w:r>
-      <w:bookmarkEnd w:id="10"/>
+      <w:bookmarkEnd w:id="11"/>
       <w:proofErr w:type="spellEnd"/>
     </w:p>
     <w:p>
@@ -3302,7 +3355,7 @@
       <w:pPr>
         <w:pStyle w:val="Overskrift2"/>
       </w:pPr>
-      <w:bookmarkStart w:id="11" w:name="_Toc218842356"/>
+      <w:bookmarkStart w:id="12" w:name="_Toc218842356"/>
       <w:r>
         <w:lastRenderedPageBreak/>
         <w:t xml:space="preserve">Database </w:t>
@@ -3311,18 +3364,18 @@
       <w:r>
         <w:t>setup</w:t>
       </w:r>
-      <w:bookmarkEnd w:id="11"/>
+      <w:bookmarkEnd w:id="12"/>
       <w:proofErr w:type="spellEnd"/>
     </w:p>
     <w:p>
       <w:pPr>
         <w:pStyle w:val="Overskrift3"/>
       </w:pPr>
-      <w:bookmarkStart w:id="12" w:name="_Toc218842357"/>
+      <w:bookmarkStart w:id="13" w:name="_Toc218842357"/>
       <w:r>
         <w:t>Indlæggelsesdatabase</w:t>
       </w:r>
-      <w:bookmarkEnd w:id="12"/>
+      <w:bookmarkEnd w:id="13"/>
     </w:p>
     <w:p>
       <w:pPr>
@@ -3367,14 +3420,14 @@
       <w:pPr>
         <w:pStyle w:val="Overskrift3"/>
       </w:pPr>
-      <w:bookmarkStart w:id="13" w:name="_Toc218842358"/>
+      <w:bookmarkStart w:id="14" w:name="_Toc218842358"/>
       <w:r>
         <w:t>LPR d</w:t>
       </w:r>
       <w:r>
         <w:t>atabase</w:t>
       </w:r>
-      <w:bookmarkEnd w:id="13"/>
+      <w:bookmarkEnd w:id="14"/>
     </w:p>
     <w:p>
       <w:pPr>
@@ -3481,11 +3534,11 @@
       <w:pPr>
         <w:pStyle w:val="Overskrift2"/>
       </w:pPr>
-      <w:bookmarkStart w:id="14" w:name="_Toc218842359"/>
+      <w:bookmarkStart w:id="15" w:name="_Toc218842359"/>
       <w:r>
         <w:t>Test</w:t>
       </w:r>
-      <w:bookmarkEnd w:id="14"/>
+      <w:bookmarkEnd w:id="15"/>
     </w:p>
     <w:p>
       <w:pPr>
@@ -3696,11 +3749,11 @@
       <w:pPr>
         <w:pStyle w:val="Overskrift2"/>
       </w:pPr>
-      <w:bookmarkStart w:id="15" w:name="_Toc218842360"/>
+      <w:bookmarkStart w:id="16" w:name="_Toc218842360"/>
       <w:r>
         <w:t>IDE</w:t>
       </w:r>
-      <w:bookmarkEnd w:id="15"/>
+      <w:bookmarkEnd w:id="16"/>
     </w:p>
     <w:p>
       <w:pPr>
@@ -3747,12 +3800,12 @@
       <w:pPr>
         <w:pStyle w:val="Overskrift3"/>
       </w:pPr>
-      <w:bookmarkStart w:id="16" w:name="_Toc218842361"/>
+      <w:bookmarkStart w:id="17" w:name="_Toc218842361"/>
       <w:proofErr w:type="spellStart"/>
       <w:r>
         <w:t>Eclipse</w:t>
       </w:r>
-      <w:bookmarkEnd w:id="16"/>
+      <w:bookmarkEnd w:id="17"/>
       <w:proofErr w:type="spellEnd"/>
     </w:p>
     <w:p>
@@ -4035,7 +4088,7 @@
       <w:pPr>
         <w:pStyle w:val="Overskrift2"/>
       </w:pPr>
-      <w:bookmarkStart w:id="17" w:name="_Toc218842362"/>
+      <w:bookmarkStart w:id="18" w:name="_Toc218842362"/>
       <w:proofErr w:type="spellStart"/>
       <w:r>
         <w:t>IntelliJ</w:t>
@@ -4044,7 +4097,7 @@
       <w:r>
         <w:t xml:space="preserve"> Idea IDE</w:t>
       </w:r>
-      <w:bookmarkEnd w:id="17"/>
+      <w:bookmarkEnd w:id="18"/>
     </w:p>
     <w:p>
       <w:pPr>
@@ -4279,11 +4332,11 @@
       <w:pPr>
         <w:pStyle w:val="Overskrift2"/>
       </w:pPr>
-      <w:bookmarkStart w:id="18" w:name="_Toc218842363"/>
+      <w:bookmarkStart w:id="19" w:name="_Toc218842363"/>
       <w:r>
         <w:t>Distribution</w:t>
       </w:r>
-      <w:bookmarkEnd w:id="18"/>
+      <w:bookmarkEnd w:id="19"/>
     </w:p>
     <w:p>
       <w:pPr>
@@ -4370,8 +4423,6 @@
         </w:rPr>
         <w:t>'</w:t>
       </w:r>
-      <w:bookmarkStart w:id="19" w:name="_GoBack"/>
-      <w:bookmarkEnd w:id="19"/>
       <w:r>
         <w:rPr>
           <w:rFonts w:cs="Arial"/>
@@ -5364,7 +5415,7 @@
         <w:rStyle w:val="Sidetal1"/>
         <w:noProof/>
       </w:rPr>
-      <w:t>10</w:t>
+      <w:t>7</w:t>
     </w:r>
     <w:r>
       <w:rPr>
@@ -5447,14 +5498,27 @@
     <w:r>
       <w:t xml:space="preserve"> af </w:t>
     </w:r>
-    <w:fldSimple w:instr=" NUMPAGES ">
-      <w:r>
-        <w:rPr>
-          <w:noProof/>
-        </w:rPr>
-        <w:t>12</w:t>
-      </w:r>
-    </w:fldSimple>
+    <w:r>
+      <w:fldChar w:fldCharType="begin"/>
+    </w:r>
+    <w:r>
+      <w:instrText xml:space="preserve"> NUMPAGES </w:instrText>
+    </w:r>
+    <w:r>
+      <w:fldChar w:fldCharType="separate"/>
+    </w:r>
+    <w:r>
+      <w:rPr>
+        <w:noProof/>
+      </w:rPr>
+      <w:t>1</w:t>
+    </w:r>
+    <w:r>
+      <w:rPr>
+        <w:noProof/>
+      </w:rPr>
+      <w:fldChar w:fldCharType="end"/>
+    </w:r>
   </w:p>
   <w:p/>
 </w:ftr>
@@ -14838,7 +14902,7 @@
 </file>
 
 <file path=customXml/itemProps1.xml><?xml version="1.0" encoding="utf-8"?>
-<ds:datastoreItem xmlns:ds="http://schemas.openxmlformats.org/officeDocument/2006/customXml" ds:itemID="{4C61AE8E-E6C1-014A-92DF-E8FF8FDCB570}">
+<ds:datastoreItem xmlns:ds="http://schemas.openxmlformats.org/officeDocument/2006/customXml" ds:itemID="{5572E3DD-5873-3445-AF38-93DAE0DCD99A}">
   <ds:schemaRefs>
     <ds:schemaRef ds:uri="http://schemas.openxmlformats.org/officeDocument/2006/bibliography"/>
   </ds:schemaRefs>

</xml_diff>